<commit_message>
fixed alot of stuff. next stage - video is ready
put attributes of start and end index
put file path as attribute
change play button to Next video button
</commit_message>
<xml_diff>
--- a/mis/todoGilad.docx
+++ b/mis/todoGilad.docx
@@ -15,12 +15,14 @@
           <w:szCs w:val="28"/>
         </w:rPr>
       </w:pPr>
+      <w:bookmarkStart w:id="0" w:name="_GoBack"/>
+      <w:bookmarkEnd w:id="0"/>
       <w:r>
         <w:rPr>
           <w:sz w:val="28"/>
           <w:szCs w:val="28"/>
         </w:rPr>
-        <w:t>Remove Name-Number. Use only Name+Number</w:t>
+        <w:t>Remove static enumeration. Use attribute;</w:t>
       </w:r>
     </w:p>
     <w:p>
@@ -41,7 +43,7 @@
           <w:sz w:val="28"/>
           <w:szCs w:val="28"/>
         </w:rPr>
-        <w:t>Remove static enumeration. Use attribute;</w:t>
+        <w:t>Handle on close – call destructor</w:t>
       </w:r>
     </w:p>
     <w:p>
@@ -62,52 +64,19 @@
           <w:sz w:val="28"/>
           <w:szCs w:val="28"/>
         </w:rPr>
-        <w:t>Handle on close – call destructor</w:t>
+        <w:t>Fix size of floor filter widget</w:t>
       </w:r>
     </w:p>
     <w:p>
       <w:pPr>
         <w:pStyle w:val="ListParagraph"/>
-        <w:numPr>
-          <w:ilvl w:val="0"/>
-          <w:numId w:val="2"/>
-        </w:numPr>
         <w:bidi w:val="0"/>
+        <w:ind w:left="1080"/>
         <w:rPr>
           <w:sz w:val="28"/>
           <w:szCs w:val="28"/>
         </w:rPr>
       </w:pPr>
-      <w:r>
-        <w:rPr>
-          <w:sz w:val="28"/>
-          <w:szCs w:val="28"/>
-        </w:rPr>
-        <w:t>Fix height of upper group boxes</w:t>
-      </w:r>
-    </w:p>
-    <w:p>
-      <w:pPr>
-        <w:pStyle w:val="ListParagraph"/>
-        <w:numPr>
-          <w:ilvl w:val="0"/>
-          <w:numId w:val="2"/>
-        </w:numPr>
-        <w:bidi w:val="0"/>
-        <w:rPr>
-          <w:sz w:val="28"/>
-          <w:szCs w:val="28"/>
-        </w:rPr>
-      </w:pPr>
-      <w:r>
-        <w:rPr>
-          <w:sz w:val="28"/>
-          <w:szCs w:val="28"/>
-        </w:rPr>
-        <w:t>Fix size of floor filter widget</w:t>
-      </w:r>
-      <w:bookmarkStart w:id="0" w:name="_GoBack"/>
-      <w:bookmarkEnd w:id="0"/>
     </w:p>
     <w:sectPr>
       <w:pgSz w:w="11906" w:h="16838"/>
@@ -250,7 +219,7 @@
         <w:rFonts w:ascii="Symbol" w:eastAsiaTheme="minorHAnsi" w:hAnsi="Symbol" w:cstheme="minorBidi" w:hint="default"/>
       </w:rPr>
     </w:lvl>
-    <w:lvl w:ilvl="1" w:tplc="04090003" w:tentative="1">
+    <w:lvl w:ilvl="1" w:tplc="04090003">
       <w:start w:val="1"/>
       <w:numFmt w:val="bullet"/>
       <w:lvlText w:val="o"/>

</xml_diff>

<commit_message>
all routes are working. maps updated.
</commit_message>
<xml_diff>
--- a/mis/todoGilad.docx
+++ b/mis/todoGilad.docx
@@ -15,8 +15,6 @@
           <w:szCs w:val="28"/>
         </w:rPr>
       </w:pPr>
-      <w:bookmarkStart w:id="0" w:name="_GoBack"/>
-      <w:bookmarkEnd w:id="0"/>
       <w:r>
         <w:rPr>
           <w:sz w:val="28"/>
@@ -70,13 +68,53 @@
     <w:p>
       <w:pPr>
         <w:pStyle w:val="ListParagraph"/>
+        <w:numPr>
+          <w:ilvl w:val="0"/>
+          <w:numId w:val="2"/>
+        </w:numPr>
         <w:bidi w:val="0"/>
-        <w:ind w:left="1080"/>
         <w:rPr>
           <w:sz w:val="28"/>
           <w:szCs w:val="28"/>
         </w:rPr>
       </w:pPr>
+      <w:r>
+        <w:rPr>
+          <w:sz w:val="28"/>
+          <w:szCs w:val="28"/>
+        </w:rPr>
+        <w:t>Remove floor form edges Xml</w:t>
+      </w:r>
+    </w:p>
+    <w:p>
+      <w:pPr>
+        <w:pStyle w:val="ListParagraph"/>
+        <w:numPr>
+          <w:ilvl w:val="0"/>
+          <w:numId w:val="2"/>
+        </w:numPr>
+        <w:bidi w:val="0"/>
+        <w:rPr>
+          <w:sz w:val="28"/>
+          <w:szCs w:val="28"/>
+        </w:rPr>
+      </w:pPr>
+      <w:r>
+        <w:rPr>
+          <w:sz w:val="28"/>
+          <w:szCs w:val="28"/>
+        </w:rPr>
+        <w:t>Remove neighbors</w:t>
+      </w:r>
+      <w:bookmarkStart w:id="0" w:name="_GoBack"/>
+      <w:bookmarkEnd w:id="0"/>
+      <w:r>
+        <w:rPr>
+          <w:sz w:val="28"/>
+          <w:szCs w:val="28"/>
+        </w:rPr>
+        <w:t xml:space="preserve"> from room xml</w:t>
+      </w:r>
     </w:p>
     <w:sectPr>
       <w:pgSz w:w="11906" w:h="16838"/>

</xml_diff>